<commit_message>
changement de mot de passe done
</commit_message>
<xml_diff>
--- a/Rapport Projet 2.docx
+++ b/Rapport Projet 2.docx
@@ -4631,14 +4631,12 @@
         </w:rPr>
         <w:t xml:space="preserve">Si on </w:t>
       </w:r>
-      <w:proofErr w:type="gramStart"/>
-      <w:r>
-        <w:rPr>
-          <w:rFonts w:ascii="Calibri" w:eastAsia="Calibri" w:hAnsi="Calibri" w:cs="Calibri"/>
-        </w:rPr>
-        <w:t>fait</w:t>
-      </w:r>
-      <w:proofErr w:type="gramEnd"/>
+      <w:r>
+        <w:rPr>
+          <w:rFonts w:ascii="Calibri" w:eastAsia="Calibri" w:hAnsi="Calibri" w:cs="Calibri"/>
+        </w:rPr>
+        <w:t>effectue</w:t>
+      </w:r>
       <w:r>
         <w:rPr>
           <w:rFonts w:ascii="Calibri" w:eastAsia="Calibri" w:hAnsi="Calibri" w:cs="Calibri"/>
@@ -4771,14 +4769,12 @@
         </w:rPr>
         <w:t xml:space="preserve">faire un changement directement sur le serveur pour éviter de </w:t>
       </w:r>
-      <w:proofErr w:type="gramStart"/>
-      <w:r>
-        <w:rPr>
-          <w:rFonts w:ascii="Calibri" w:eastAsia="Calibri" w:hAnsi="Calibri" w:cs="Calibri"/>
-        </w:rPr>
-        <w:t>donner</w:t>
-      </w:r>
-      <w:proofErr w:type="gramEnd"/>
+      <w:r>
+        <w:rPr>
+          <w:rFonts w:ascii="Calibri" w:eastAsia="Calibri" w:hAnsi="Calibri" w:cs="Calibri"/>
+        </w:rPr>
+        <w:t>communiquer</w:t>
+      </w:r>
       <w:r>
         <w:rPr>
           <w:rFonts w:ascii="Calibri" w:eastAsia="Calibri" w:hAnsi="Calibri" w:cs="Calibri"/>
@@ -5296,14 +5292,12 @@
         </w:rPr>
         <w:t xml:space="preserve">l’ID à la page d’après, en utilisant la </w:t>
       </w:r>
-      <w:proofErr w:type="spellStart"/>
-      <w:r>
-        <w:rPr>
-          <w:rFonts w:ascii="Calibri" w:eastAsia="Calibri" w:hAnsi="Calibri" w:cs="Calibri"/>
-        </w:rPr>
-        <w:t>methode</w:t>
-      </w:r>
-      <w:proofErr w:type="spellEnd"/>
+      <w:r>
+        <w:rPr>
+          <w:rFonts w:ascii="Calibri" w:eastAsia="Calibri" w:hAnsi="Calibri" w:cs="Calibri"/>
+        </w:rPr>
+        <w:t>méthode</w:t>
+      </w:r>
       <w:r>
         <w:rPr>
           <w:rFonts w:ascii="Calibri" w:eastAsia="Calibri" w:hAnsi="Calibri" w:cs="Calibri"/>
@@ -6080,7 +6074,21 @@
         <w:t>de faire les contre-mesures de la complexité des mots de passe.</w:t>
       </w:r>
       <w:r>
-        <w:t xml:space="preserve"> Dans le code nous avons juste mis un captcha numérique très basique :</w:t>
+        <w:t xml:space="preserve"> Dans le code</w:t>
+      </w:r>
+      <w:r>
+        <w:t xml:space="preserve"> nous voulions utiliser </w:t>
+      </w:r>
+      <w:proofErr w:type="spellStart"/>
+      <w:r>
+        <w:t>reCaptcha</w:t>
+      </w:r>
+      <w:proofErr w:type="spellEnd"/>
+      <w:r>
+        <w:t xml:space="preserve"> mais le faire en localhost est compliqué donc</w:t>
+      </w:r>
+      <w:r>
+        <w:t xml:space="preserve"> nous avons juste mis un captcha numérique très basique :</w:t>
       </w:r>
     </w:p>
     <w:p>
@@ -6429,11 +6437,9 @@
       <w:r>
         <w:t xml:space="preserve"> Quand nous allons corriger le système de stockage de mot de passe, il est nécessaire de faire attention à </w:t>
       </w:r>
-      <w:proofErr w:type="spellStart"/>
-      <w:r>
-        <w:t>eviter</w:t>
-      </w:r>
-      <w:proofErr w:type="spellEnd"/>
+      <w:r>
+        <w:t>éviter</w:t>
+      </w:r>
       <w:r>
         <w:t xml:space="preserve"> une “</w:t>
       </w:r>
@@ -8222,7 +8228,15 @@
         <w:t xml:space="preserve">L’attaquant </w:t>
       </w:r>
       <w:r>
-        <w:t xml:space="preserve">va envoyer un Email </w:t>
+        <w:t xml:space="preserve">va envoyer un </w:t>
+      </w:r>
+      <w:proofErr w:type="gramStart"/>
+      <w:r>
+        <w:t>Email</w:t>
+      </w:r>
+      <w:proofErr w:type="gramEnd"/>
+      <w:r>
+        <w:t xml:space="preserve"> </w:t>
       </w:r>
       <w:r>
         <w:t xml:space="preserve">malicieux </w:t>
@@ -8242,13 +8256,8 @@
       </w:r>
       <w:proofErr w:type="spellEnd"/>
       <w:r>
-        <w:t xml:space="preserve"> XSS </w:t>
-      </w:r>
-      <w:proofErr w:type="gramStart"/>
-      <w:r>
-        <w:t>»  qui</w:t>
-      </w:r>
-      <w:proofErr w:type="gramEnd"/>
+        <w:t xml:space="preserve"> XSS » qui</w:t>
+      </w:r>
       <w:r>
         <w:t xml:space="preserve"> enverra le cookie de l’administrateur sur le serveur de l’attaquant. Il pourra alors l’utiliser pour </w:t>
       </w:r>
@@ -8333,11 +8342,9 @@
       <w:r>
         <w:t xml:space="preserve">Voici un exemple avec l’envoi de message. On </w:t>
       </w:r>
-      <w:proofErr w:type="spellStart"/>
-      <w:r>
-        <w:t>envoit</w:t>
-      </w:r>
-      <w:proofErr w:type="spellEnd"/>
+      <w:r>
+        <w:t>envoie</w:t>
+      </w:r>
       <w:r>
         <w:t xml:space="preserve"> </w:t>
       </w:r>
@@ -8516,42 +8523,17 @@
       <w:pPr>
         <w:spacing w:line="240" w:lineRule="auto"/>
       </w:pPr>
-    </w:p>
-    <w:p>
-      <w:pPr>
-        <w:spacing w:after="0" w:line="240" w:lineRule="auto"/>
-        <w:textAlignment w:val="baseline"/>
-        <w:rPr>
-          <w:rFonts w:ascii="Calibri" w:eastAsia="Times New Roman" w:hAnsi="Calibri" w:cs="Calibri"/>
-          <w:lang w:val="fr-CH" w:eastAsia="fr-CH"/>
-        </w:rPr>
-      </w:pPr>
-      <w:r>
-        <w:rPr>
-          <w:rFonts w:ascii="Calibri" w:eastAsia="Times New Roman" w:hAnsi="Calibri" w:cs="Calibri"/>
-          <w:lang w:eastAsia="fr-CH"/>
-        </w:rPr>
-        <w:t>Voici les différentes défenses possibles contre ce type d’attaques ;</w:t>
-      </w:r>
-      <w:r>
-        <w:rPr>
-          <w:rFonts w:ascii="Calibri" w:eastAsia="Times New Roman" w:hAnsi="Calibri" w:cs="Calibri"/>
-          <w:lang w:val="fr-CH" w:eastAsia="fr-CH"/>
-        </w:rPr>
-        <w:t> </w:t>
-      </w:r>
-    </w:p>
-    <w:p>
-      <w:pPr>
-        <w:spacing w:after="0" w:line="240" w:lineRule="auto"/>
-        <w:textAlignment w:val="baseline"/>
-        <w:rPr>
-          <w:rFonts w:ascii="Segoe UI" w:eastAsia="Times New Roman" w:hAnsi="Segoe UI" w:cs="Segoe UI"/>
-          <w:sz w:val="18"/>
-          <w:szCs w:val="18"/>
-          <w:lang w:val="fr-CH" w:eastAsia="fr-CH"/>
-        </w:rPr>
-      </w:pPr>
+      <w:r>
+        <w:t xml:space="preserve">Pour cette vulnérabilité, on pourrait juste ne pas afficher le message d’erreur sur la page mais ce n’est pas très « user </w:t>
+      </w:r>
+      <w:proofErr w:type="spellStart"/>
+      <w:r>
+        <w:t>friendly</w:t>
+      </w:r>
+      <w:proofErr w:type="spellEnd"/>
+      <w:r>
+        <w:t> ». Donc on va préférer ces différentes défenses :</w:t>
+      </w:r>
     </w:p>
     <w:p>
       <w:pPr>

</xml_diff>

<commit_message>
Xss + captcha corrected
</commit_message>
<xml_diff>
--- a/Rapport Projet 2.docx
+++ b/Rapport Projet 2.docx
@@ -6675,10 +6675,7 @@
         <w:t xml:space="preserve"> de la complexité des mots de passe.</w:t>
       </w:r>
       <w:r>
-        <w:t xml:space="preserve"> </w:t>
-      </w:r>
-      <w:r>
-        <w:t xml:space="preserve">Dans le code nous voulions utiliser </w:t>
+        <w:t xml:space="preserve"> Dans le code nous voulions utiliser </w:t>
       </w:r>
       <w:proofErr w:type="spellStart"/>
       <w:r>
@@ -6686,10 +6683,7 @@
       </w:r>
       <w:proofErr w:type="spellEnd"/>
       <w:r>
-        <w:t xml:space="preserve"> mais le faire en localhost est compliqué donc nous avons juste mis un captcha numérique très basique</w:t>
-      </w:r>
-      <w:r>
-        <w:t> :</w:t>
+        <w:t xml:space="preserve"> mais le faire en localhost est compliqué donc nous avons juste mis un captcha numérique très basique :</w:t>
       </w:r>
     </w:p>
     <w:p>
@@ -9473,6 +9467,302 @@
         </w:rPr>
         <w:t>.</w:t>
       </w:r>
+      <w:r>
+        <w:rPr>
+          <w:rFonts w:ascii="Calibri" w:eastAsia="Times New Roman" w:hAnsi="Calibri" w:cs="Calibri"/>
+          <w:lang w:eastAsia="fr-CH"/>
+        </w:rPr>
+        <w:br/>
+      </w:r>
+    </w:p>
+    <w:p>
+      <w:pPr>
+        <w:spacing w:after="0" w:line="240" w:lineRule="auto"/>
+        <w:textAlignment w:val="baseline"/>
+        <w:rPr>
+          <w:rFonts w:ascii="Calibri" w:eastAsia="Times New Roman" w:hAnsi="Calibri" w:cs="Calibri"/>
+          <w:lang w:val="fr-CH" w:eastAsia="fr-CH"/>
+        </w:rPr>
+      </w:pPr>
+      <w:r>
+        <w:rPr>
+          <w:rFonts w:ascii="Calibri" w:eastAsia="Times New Roman" w:hAnsi="Calibri" w:cs="Calibri"/>
+          <w:lang w:val="fr-CH" w:eastAsia="fr-CH"/>
+        </w:rPr>
+        <w:t>Dans le code nous avons utilisé les deux méthodes, tout d’abord nous avons limiter la taille des inputs du côté client.</w:t>
+      </w:r>
+      <w:r>
+        <w:rPr>
+          <w:rFonts w:ascii="Calibri" w:eastAsia="Times New Roman" w:hAnsi="Calibri" w:cs="Calibri"/>
+          <w:lang w:val="fr-CH" w:eastAsia="fr-CH"/>
+        </w:rPr>
+        <w:t xml:space="preserve"> N</w:t>
+      </w:r>
+      <w:r>
+        <w:rPr>
+          <w:rFonts w:ascii="Calibri" w:eastAsia="Times New Roman" w:hAnsi="Calibri" w:cs="Calibri"/>
+          <w:lang w:val="fr-CH" w:eastAsia="fr-CH"/>
+        </w:rPr>
+        <w:t xml:space="preserve">ous </w:t>
+      </w:r>
+      <w:r>
+        <w:rPr>
+          <w:rFonts w:ascii="Calibri" w:eastAsia="Times New Roman" w:hAnsi="Calibri" w:cs="Calibri"/>
+          <w:lang w:val="fr-CH" w:eastAsia="fr-CH"/>
+        </w:rPr>
+        <w:t>l’</w:t>
+      </w:r>
+      <w:r>
+        <w:rPr>
+          <w:rFonts w:ascii="Calibri" w:eastAsia="Times New Roman" w:hAnsi="Calibri" w:cs="Calibri"/>
+          <w:lang w:val="fr-CH" w:eastAsia="fr-CH"/>
+        </w:rPr>
+        <w:t xml:space="preserve">avons fait sur toutes les entrées vulnérables (créations de messages, login, message d’erreurs, changements de mot de passe, </w:t>
+      </w:r>
+      <w:proofErr w:type="spellStart"/>
+      <w:r>
+        <w:rPr>
+          <w:rFonts w:ascii="Calibri" w:eastAsia="Times New Roman" w:hAnsi="Calibri" w:cs="Calibri"/>
+          <w:lang w:val="fr-CH" w:eastAsia="fr-CH"/>
+        </w:rPr>
+        <w:t>add_user</w:t>
+      </w:r>
+      <w:proofErr w:type="spellEnd"/>
+      <w:r>
+        <w:rPr>
+          <w:rFonts w:ascii="Calibri" w:eastAsia="Times New Roman" w:hAnsi="Calibri" w:cs="Calibri"/>
+          <w:lang w:val="fr-CH" w:eastAsia="fr-CH"/>
+        </w:rPr>
+        <w:t>, page administrateur)</w:t>
+      </w:r>
+      <w:r>
+        <w:rPr>
+          <w:rFonts w:ascii="Calibri" w:eastAsia="Times New Roman" w:hAnsi="Calibri" w:cs="Calibri"/>
+          <w:lang w:val="fr-CH" w:eastAsia="fr-CH"/>
+        </w:rPr>
+        <w:t xml:space="preserve"> lorsqu’il était logique de limiter la taille.</w:t>
+      </w:r>
+    </w:p>
+    <w:p>
+      <w:pPr>
+        <w:spacing w:after="0" w:line="240" w:lineRule="auto"/>
+        <w:textAlignment w:val="baseline"/>
+        <w:rPr>
+          <w:rFonts w:ascii="Calibri" w:eastAsia="Times New Roman" w:hAnsi="Calibri" w:cs="Calibri"/>
+          <w:lang w:val="fr-CH" w:eastAsia="fr-CH"/>
+        </w:rPr>
+      </w:pPr>
+      <w:r>
+        <w:rPr>
+          <w:noProof/>
+        </w:rPr>
+        <w:drawing>
+          <wp:inline distT="0" distB="0" distL="0" distR="0" wp14:anchorId="28212097" wp14:editId="601CE482">
+            <wp:extent cx="5731510" cy="1790700"/>
+            <wp:effectExtent l="0" t="0" r="2540" b="0"/>
+            <wp:docPr id="18" name="Image 18" descr="Une image contenant texte&#10;&#10;Description générée automatiquement"/>
+            <wp:cNvGraphicFramePr>
+              <a:graphicFrameLocks xmlns:a="http://schemas.openxmlformats.org/drawingml/2006/main" noChangeAspect="1"/>
+            </wp:cNvGraphicFramePr>
+            <a:graphic xmlns:a="http://schemas.openxmlformats.org/drawingml/2006/main">
+              <a:graphicData uri="http://schemas.openxmlformats.org/drawingml/2006/picture">
+                <pic:pic xmlns:pic="http://schemas.openxmlformats.org/drawingml/2006/picture">
+                  <pic:nvPicPr>
+                    <pic:cNvPr id="18" name="Image 18" descr="Une image contenant texte&#10;&#10;Description générée automatiquement"/>
+                    <pic:cNvPicPr/>
+                  </pic:nvPicPr>
+                  <pic:blipFill>
+                    <a:blip r:embed="rId28"/>
+                    <a:stretch>
+                      <a:fillRect/>
+                    </a:stretch>
+                  </pic:blipFill>
+                  <pic:spPr>
+                    <a:xfrm>
+                      <a:off x="0" y="0"/>
+                      <a:ext cx="5731510" cy="1790700"/>
+                    </a:xfrm>
+                    <a:prstGeom prst="rect">
+                      <a:avLst/>
+                    </a:prstGeom>
+                  </pic:spPr>
+                </pic:pic>
+              </a:graphicData>
+            </a:graphic>
+          </wp:inline>
+        </w:drawing>
+      </w:r>
+      <w:r>
+        <w:rPr>
+          <w:rFonts w:ascii="Calibri" w:eastAsia="Times New Roman" w:hAnsi="Calibri" w:cs="Calibri"/>
+          <w:lang w:val="fr-CH" w:eastAsia="fr-CH"/>
+        </w:rPr>
+        <w:br/>
+      </w:r>
+    </w:p>
+    <w:p>
+      <w:pPr>
+        <w:spacing w:after="0" w:line="240" w:lineRule="auto"/>
+        <w:textAlignment w:val="baseline"/>
+        <w:rPr>
+          <w:rFonts w:ascii="Calibri" w:eastAsia="Times New Roman" w:hAnsi="Calibri" w:cs="Calibri"/>
+          <w:lang w:val="fr-CH" w:eastAsia="fr-CH"/>
+        </w:rPr>
+      </w:pPr>
+      <w:r>
+        <w:rPr>
+          <w:rFonts w:ascii="Calibri" w:eastAsia="Times New Roman" w:hAnsi="Calibri" w:cs="Calibri"/>
+          <w:lang w:val="fr-CH" w:eastAsia="fr-CH"/>
+        </w:rPr>
+        <w:t>Et nous contrôlons aussi au niveau serveur</w:t>
+      </w:r>
+      <w:r>
+        <w:rPr>
+          <w:rFonts w:ascii="Calibri" w:eastAsia="Times New Roman" w:hAnsi="Calibri" w:cs="Calibri"/>
+          <w:lang w:val="fr-CH" w:eastAsia="fr-CH"/>
+        </w:rPr>
+        <w:t> :</w:t>
+      </w:r>
+    </w:p>
+    <w:p>
+      <w:pPr>
+        <w:spacing w:after="0" w:line="240" w:lineRule="auto"/>
+        <w:textAlignment w:val="baseline"/>
+        <w:rPr>
+          <w:rFonts w:ascii="Calibri" w:eastAsia="Times New Roman" w:hAnsi="Calibri" w:cs="Calibri"/>
+          <w:lang w:val="fr-CH" w:eastAsia="fr-CH"/>
+        </w:rPr>
+      </w:pPr>
+      <w:r>
+        <w:rPr>
+          <w:noProof/>
+        </w:rPr>
+        <w:drawing>
+          <wp:inline distT="0" distB="0" distL="0" distR="0" wp14:anchorId="25C0FC0E" wp14:editId="0CC7D0B5">
+            <wp:extent cx="5731510" cy="1417320"/>
+            <wp:effectExtent l="0" t="0" r="2540" b="0"/>
+            <wp:docPr id="19" name="Image 19" descr="Une image contenant texte&#10;&#10;Description générée automatiquement"/>
+            <wp:cNvGraphicFramePr>
+              <a:graphicFrameLocks xmlns:a="http://schemas.openxmlformats.org/drawingml/2006/main" noChangeAspect="1"/>
+            </wp:cNvGraphicFramePr>
+            <a:graphic xmlns:a="http://schemas.openxmlformats.org/drawingml/2006/main">
+              <a:graphicData uri="http://schemas.openxmlformats.org/drawingml/2006/picture">
+                <pic:pic xmlns:pic="http://schemas.openxmlformats.org/drawingml/2006/picture">
+                  <pic:nvPicPr>
+                    <pic:cNvPr id="19" name="Image 19" descr="Une image contenant texte&#10;&#10;Description générée automatiquement"/>
+                    <pic:cNvPicPr/>
+                  </pic:nvPicPr>
+                  <pic:blipFill>
+                    <a:blip r:embed="rId29"/>
+                    <a:stretch>
+                      <a:fillRect/>
+                    </a:stretch>
+                  </pic:blipFill>
+                  <pic:spPr>
+                    <a:xfrm>
+                      <a:off x="0" y="0"/>
+                      <a:ext cx="5731510" cy="1417320"/>
+                    </a:xfrm>
+                    <a:prstGeom prst="rect">
+                      <a:avLst/>
+                    </a:prstGeom>
+                  </pic:spPr>
+                </pic:pic>
+              </a:graphicData>
+            </a:graphic>
+          </wp:inline>
+        </w:drawing>
+      </w:r>
+      <w:r>
+        <w:rPr>
+          <w:rFonts w:ascii="Calibri" w:eastAsia="Times New Roman" w:hAnsi="Calibri" w:cs="Calibri"/>
+          <w:lang w:val="fr-CH" w:eastAsia="fr-CH"/>
+        </w:rPr>
+        <w:br/>
+      </w:r>
+    </w:p>
+    <w:p>
+      <w:pPr>
+        <w:spacing w:after="0" w:line="240" w:lineRule="auto"/>
+        <w:textAlignment w:val="baseline"/>
+        <w:rPr>
+          <w:rFonts w:ascii="Calibri" w:eastAsia="Times New Roman" w:hAnsi="Calibri" w:cs="Calibri"/>
+          <w:lang w:val="fr-CH" w:eastAsia="fr-CH"/>
+        </w:rPr>
+      </w:pPr>
+      <w:r>
+        <w:rPr>
+          <w:rFonts w:ascii="Calibri" w:eastAsia="Times New Roman" w:hAnsi="Calibri" w:cs="Calibri"/>
+          <w:lang w:val="fr-CH" w:eastAsia="fr-CH"/>
+        </w:rPr>
+        <w:t>Et nous avons utilisé la méthode « </w:t>
+      </w:r>
+      <w:proofErr w:type="spellStart"/>
+      <w:r>
+        <w:rPr>
+          <w:rFonts w:ascii="Calibri" w:eastAsia="Times New Roman" w:hAnsi="Calibri" w:cs="Calibri"/>
+          <w:lang w:val="fr-CH" w:eastAsia="fr-CH"/>
+        </w:rPr>
+        <w:t>htmlentities</w:t>
+      </w:r>
+      <w:proofErr w:type="spellEnd"/>
+      <w:r>
+        <w:rPr>
+          <w:rFonts w:ascii="Calibri" w:eastAsia="Times New Roman" w:hAnsi="Calibri" w:cs="Calibri"/>
+          <w:lang w:val="fr-CH" w:eastAsia="fr-CH"/>
+        </w:rPr>
+        <w:t> » permettant d’encoder les entrées.</w:t>
+      </w:r>
+    </w:p>
+    <w:p>
+      <w:pPr>
+        <w:spacing w:after="0" w:line="240" w:lineRule="auto"/>
+        <w:textAlignment w:val="baseline"/>
+        <w:rPr>
+          <w:rFonts w:ascii="Calibri" w:eastAsia="Times New Roman" w:hAnsi="Calibri" w:cs="Calibri"/>
+          <w:lang w:val="fr-CH" w:eastAsia="fr-CH"/>
+        </w:rPr>
+      </w:pPr>
+      <w:r>
+        <w:rPr>
+          <w:noProof/>
+        </w:rPr>
+        <w:drawing>
+          <wp:inline distT="0" distB="0" distL="0" distR="0" wp14:anchorId="7503329E" wp14:editId="16B9DBBA">
+            <wp:extent cx="3438525" cy="752475"/>
+            <wp:effectExtent l="0" t="0" r="9525" b="9525"/>
+            <wp:docPr id="20" name="Image 20" descr="Une image contenant texte&#10;&#10;Description générée automatiquement"/>
+            <wp:cNvGraphicFramePr>
+              <a:graphicFrameLocks xmlns:a="http://schemas.openxmlformats.org/drawingml/2006/main" noChangeAspect="1"/>
+            </wp:cNvGraphicFramePr>
+            <a:graphic xmlns:a="http://schemas.openxmlformats.org/drawingml/2006/main">
+              <a:graphicData uri="http://schemas.openxmlformats.org/drawingml/2006/picture">
+                <pic:pic xmlns:pic="http://schemas.openxmlformats.org/drawingml/2006/picture">
+                  <pic:nvPicPr>
+                    <pic:cNvPr id="20" name="Image 20" descr="Une image contenant texte&#10;&#10;Description générée automatiquement"/>
+                    <pic:cNvPicPr/>
+                  </pic:nvPicPr>
+                  <pic:blipFill>
+                    <a:blip r:embed="rId30"/>
+                    <a:stretch>
+                      <a:fillRect/>
+                    </a:stretch>
+                  </pic:blipFill>
+                  <pic:spPr>
+                    <a:xfrm>
+                      <a:off x="0" y="0"/>
+                      <a:ext cx="3438525" cy="752475"/>
+                    </a:xfrm>
+                    <a:prstGeom prst="rect">
+                      <a:avLst/>
+                    </a:prstGeom>
+                  </pic:spPr>
+                </pic:pic>
+              </a:graphicData>
+            </a:graphic>
+          </wp:inline>
+        </w:drawing>
+      </w:r>
     </w:p>
     <w:p>
       <w:pPr>
@@ -9486,6 +9776,7 @@
         <w:rPr>
           <w:rFonts w:eastAsia="Calibri"/>
         </w:rPr>
+        <w:lastRenderedPageBreak/>
         <w:t>Sources</w:t>
       </w:r>
       <w:r>
@@ -9509,7 +9800,7 @@
       </w:r>
     </w:p>
     <w:p>
-      <w:hyperlink r:id="rId28" w:history="1">
+      <w:hyperlink r:id="rId31" w:history="1">
         <w:r>
           <w:rPr>
             <w:rStyle w:val="Lienhypertexte"/>
@@ -9550,8 +9841,8 @@
     </w:p>
     <w:p/>
     <w:sectPr>
-      <w:headerReference w:type="default" r:id="rId29"/>
-      <w:footerReference w:type="default" r:id="rId30"/>
+      <w:headerReference w:type="default" r:id="rId32"/>
+      <w:footerReference w:type="default" r:id="rId33"/>
       <w:pgSz w:w="11906" w:h="16838"/>
       <w:pgMar w:top="1440" w:right="1440" w:bottom="1440" w:left="1440" w:header="720" w:footer="720" w:gutter="0"/>
       <w:cols w:space="720"/>

</xml_diff>